<commit_message>
Adding sources for references
</commit_message>
<xml_diff>
--- a/Proposal.docx
+++ b/Proposal.docx
@@ -343,19 +343,11 @@
         </w:rPr>
         <w:t xml:space="preserve"> </w:t>
       </w:r>
-      <w:proofErr w:type="gramStart"/>
-      <w:r>
-        <w:rPr>
-          <w:sz w:val="24"/>
-        </w:rPr>
-        <w:t>An</w:t>
-      </w:r>
-      <w:proofErr w:type="gramEnd"/>
-      <w:r>
-        <w:rPr>
-          <w:sz w:val="24"/>
-        </w:rPr>
-        <w:t xml:space="preserve"> </w:t>
+      <w:r>
+        <w:rPr>
+          <w:sz w:val="24"/>
+        </w:rPr>
+        <w:t xml:space="preserve">An </w:t>
       </w:r>
       <w:r>
         <w:rPr>
@@ -689,8 +681,6 @@
         </w:rPr>
         <w:t>there are many more profiteers and scammers than collectors and socialites, prices inflate until there is no sustained demand)</w:t>
       </w:r>
-      <w:bookmarkStart w:id="0" w:name="_GoBack"/>
-      <w:bookmarkEnd w:id="0"/>
     </w:p>
     <w:p>
       <w:pPr>
@@ -735,6 +725,20 @@
         </w:rPr>
         <w:t>will</w:t>
       </w:r>
+      <w:r>
+        <w:rPr>
+          <w:sz w:val="24"/>
+        </w:rPr>
+        <w:t xml:space="preserve"> answer the above questions. It should predict prices that are aligned with prices seen in the current market. Bubbles are expected to occur but prediction may be challenging due to the </w:t>
+      </w:r>
+      <w:r>
+        <w:rPr>
+          <w:sz w:val="24"/>
+        </w:rPr>
+        <w:t>use of random variables in modeling.</w:t>
+      </w:r>
+      <w:bookmarkStart w:id="0" w:name="_GoBack"/>
+      <w:bookmarkEnd w:id="0"/>
     </w:p>
     <w:p>
       <w:pPr>
@@ -763,67 +767,6 @@
       <w:r>
         <w:t>Dissemination of Culture in the project 7 folder)</w:t>
       </w:r>
-    </w:p>
-    <w:p>
-      <w:pPr>
-        <w:pStyle w:val="Title"/>
-        <w:rPr>
-          <w:b/>
-          <w:sz w:val="32"/>
-          <w:szCs w:val="32"/>
-        </w:rPr>
-      </w:pPr>
-    </w:p>
-    <w:p>
-      <w:pPr>
-        <w:pStyle w:val="Title"/>
-        <w:rPr>
-          <w:b/>
-          <w:sz w:val="32"/>
-          <w:szCs w:val="32"/>
-        </w:rPr>
-      </w:pPr>
-      <w:r>
-        <w:rPr>
-          <w:b/>
-          <w:sz w:val="32"/>
-          <w:szCs w:val="32"/>
-        </w:rPr>
-        <w:t>Research Methods</w:t>
-      </w:r>
-    </w:p>
-    <w:p>
-      <w:pPr>
-        <w:rPr>
-          <w:sz w:val="24"/>
-        </w:rPr>
-      </w:pPr>
-      <w:r>
-        <w:rPr>
-          <w:sz w:val="24"/>
-        </w:rPr>
-        <w:t xml:space="preserve">This project </w:t>
-      </w:r>
-      <w:r>
-        <w:rPr>
-          <w:sz w:val="24"/>
-        </w:rPr>
-        <w:t>will</w:t>
-      </w:r>
-    </w:p>
-    <w:p>
-      <w:pPr>
-        <w:rPr>
-          <w:sz w:val="24"/>
-        </w:rPr>
-      </w:pPr>
-    </w:p>
-    <w:p>
-      <w:pPr>
-        <w:rPr>
-          <w:sz w:val="24"/>
-        </w:rPr>
-      </w:pPr>
     </w:p>
     <w:p>
       <w:pPr>
@@ -1243,6 +1186,7 @@
   <w:style w:type="character" w:default="1" w:styleId="DefaultParagraphFont">
     <w:name w:val="Default Paragraph Font"/>
     <w:uiPriority w:val="1"/>
+    <w:semiHidden/>
     <w:unhideWhenUsed/>
   </w:style>
   <w:style w:type="table" w:default="1" w:styleId="TableNormal">

</xml_diff>